<commit_message>
db export und aufgeräumt
</commit_message>
<xml_diff>
--- a/Dokumentation/Anleitung SE Plane Gruppe I.docx
+++ b/Dokumentation/Anleitung SE Plane Gruppe I.docx
@@ -84,6 +84,9 @@
     </w:p>
     <w:p>
       <w:r>
+        <w:rPr>
+          <w:noProof/>
+        </w:rPr>
         <w:drawing>
           <wp:inline distT="0" distB="0" distL="0" distR="0" wp14:anchorId="6BDE9056" wp14:editId="54541792">
             <wp:extent cx="5760720" cy="1014730"/>
@@ -130,8 +133,10 @@
       </w:r>
     </w:p>
     <w:p>
-      <w:bookmarkStart w:id="0" w:name="_GoBack"/>
-      <w:r>
+      <w:r>
+        <w:rPr>
+          <w:noProof/>
+        </w:rPr>
         <w:drawing>
           <wp:inline distT="0" distB="0" distL="0" distR="0" wp14:anchorId="39191E45" wp14:editId="13AB1BEE">
             <wp:extent cx="5194300" cy="1690782"/>
@@ -168,7 +173,6 @@
           </wp:inline>
         </w:drawing>
       </w:r>
-      <w:bookmarkEnd w:id="0"/>
     </w:p>
     <w:p>
       <w:r>
@@ -182,7 +186,6 @@
       <w:r>
         <w:t xml:space="preserve"> die Dateien </w:t>
       </w:r>
-      <w:proofErr w:type="spellStart"/>
       <w:r>
         <w:rPr>
           <w:i/>
@@ -190,11 +193,9 @@
         </w:rPr>
         <w:t>SEPlaneDB.mv.db</w:t>
       </w:r>
-      <w:proofErr w:type="spellEnd"/>
       <w:r>
         <w:t xml:space="preserve"> und </w:t>
       </w:r>
-      <w:proofErr w:type="spellStart"/>
       <w:r>
         <w:rPr>
           <w:i/>
@@ -202,7 +203,6 @@
         </w:rPr>
         <w:t>SEPlaneDB.trace.db</w:t>
       </w:r>
-      <w:proofErr w:type="spellEnd"/>
       <w:r>
         <w:t xml:space="preserve"> direkt in </w:t>
       </w:r>
@@ -215,25 +215,18 @@
       <w:r>
         <w:t xml:space="preserve"> eingefügt werden. „</w:t>
       </w:r>
-      <w:proofErr w:type="gramStart"/>
       <w:r>
         <w:t>C:\Users\</w:t>
       </w:r>
       <w:r>
-        <w:t>[</w:t>
-      </w:r>
-      <w:proofErr w:type="spellStart"/>
-      <w:proofErr w:type="gramEnd"/>
-      <w:r>
-        <w:t>Ihr_Username</w:t>
-      </w:r>
-      <w:proofErr w:type="spellEnd"/>
-      <w:r>
-        <w:t>]“</w:t>
-      </w:r>
-    </w:p>
-    <w:p>
-      <w:r>
+        <w:t>[Ihr_Username]“</w:t>
+      </w:r>
+    </w:p>
+    <w:p>
+      <w:r>
+        <w:rPr>
+          <w:noProof/>
+        </w:rPr>
         <w:drawing>
           <wp:inline distT="0" distB="0" distL="0" distR="0" wp14:anchorId="265B2B4A" wp14:editId="129887B5">
             <wp:extent cx="5378450" cy="2435480"/>
@@ -275,6 +268,37 @@
       <w:r>
         <w:t>Das Programm kann nun ausgeführt werden.</w:t>
       </w:r>
+    </w:p>
+    <w:p>
+      <w:r>
+        <w:lastRenderedPageBreak/>
+        <w:t>Admin Login:</w:t>
+      </w:r>
+    </w:p>
+    <w:p>
+      <w:r>
+        <w:t>Username = admin</w:t>
+      </w:r>
+      <w:r>
+        <w:tab/>
+        <w:t>Passwort = 0000</w:t>
+      </w:r>
+    </w:p>
+    <w:p>
+      <w:r>
+        <w:t>Fluggesellschaftsmanager Login:</w:t>
+      </w:r>
+    </w:p>
+    <w:p>
+      <w:r>
+        <w:t>Username = fgm</w:t>
+      </w:r>
+      <w:r>
+        <w:tab/>
+        <w:t>Passwort = 0000</w:t>
+      </w:r>
+      <w:bookmarkStart w:id="0" w:name="_GoBack"/>
+      <w:bookmarkEnd w:id="0"/>
     </w:p>
     <w:sectPr>
       <w:pgSz w:w="11906" w:h="16838"/>

</xml_diff>

<commit_message>
dbupdate, refresh button workaround
</commit_message>
<xml_diff>
--- a/Dokumentation/Anleitung SE Plane Gruppe I.docx
+++ b/Dokumentation/Anleitung SE Plane Gruppe I.docx
@@ -270,16 +270,82 @@
       </w:r>
     </w:p>
     <w:p>
-      <w:r>
+      <w:pPr>
+        <w:rPr>
+          <w:b/>
+          <w:bCs/>
+          <w:color w:val="0070C0"/>
+          <w:sz w:val="28"/>
+          <w:szCs w:val="28"/>
+        </w:rPr>
+      </w:pPr>
+      <w:r>
+        <w:rPr>
+          <w:b/>
+          <w:bCs/>
+          <w:color w:val="0070C0"/>
+          <w:sz w:val="28"/>
+          <w:szCs w:val="28"/>
+        </w:rPr>
         <w:lastRenderedPageBreak/>
+        <w:t>Applikation</w:t>
+      </w:r>
+      <w:r>
+        <w:rPr>
+          <w:b/>
+          <w:bCs/>
+          <w:color w:val="0070C0"/>
+          <w:sz w:val="28"/>
+          <w:szCs w:val="28"/>
+        </w:rPr>
+        <w:t xml:space="preserve"> </w:t>
+      </w:r>
+      <w:r>
+        <w:rPr>
+          <w:b/>
+          <w:bCs/>
+          <w:color w:val="0070C0"/>
+          <w:sz w:val="28"/>
+          <w:szCs w:val="28"/>
+        </w:rPr>
+        <w:t>starten</w:t>
+      </w:r>
+    </w:p>
+    <w:p>
+      <w:r>
+        <w:rPr>
+          <w:b/>
+          <w:bCs/>
+          <w:color w:val="0070C0"/>
+          <w:sz w:val="28"/>
+          <w:szCs w:val="28"/>
+        </w:rPr>
+        <w:t>//zum starten launch.bat</w:t>
+      </w:r>
+      <w:bookmarkStart w:id="0" w:name="_GoBack"/>
+      <w:bookmarkEnd w:id="0"/>
+    </w:p>
+    <w:p>
+      <w:r>
         <w:t>Admin Login:</w:t>
       </w:r>
     </w:p>
     <w:p>
-      <w:r>
+      <w:pPr>
+        <w:rPr>
+          <w:lang w:val="en-US"/>
+        </w:rPr>
+      </w:pPr>
+      <w:r>
+        <w:rPr>
+          <w:lang w:val="en-US"/>
+        </w:rPr>
         <w:t>Username = admin</w:t>
       </w:r>
       <w:r>
+        <w:rPr>
+          <w:lang w:val="en-US"/>
+        </w:rPr>
         <w:tab/>
         <w:t>Passwort = 0000</w:t>
       </w:r>
@@ -297,8 +363,6 @@
         <w:tab/>
         <w:t>Passwort = 0000</w:t>
       </w:r>
-      <w:bookmarkStart w:id="0" w:name="_GoBack"/>
-      <w:bookmarkEnd w:id="0"/>
     </w:p>
     <w:sectPr>
       <w:pgSz w:w="11906" w:h="16838"/>

</xml_diff>